<commit_message>
Added GNU GPLv3 License Information
</commit_message>
<xml_diff>
--- a/src/youtube/Documentation/Python Youtube Downloader v2.docx
+++ b/src/youtube/Documentation/Python Youtube Downloader v2.docx
@@ -8,15 +8,7 @@
         <w:jc w:val="center"/>
       </w:pPr>
       <w:r>
-        <w:t xml:space="preserve">Python </w:t>
-      </w:r>
-      <w:proofErr w:type="spellStart"/>
-      <w:r>
-        <w:t>Youtube</w:t>
-      </w:r>
-      <w:proofErr w:type="spellEnd"/>
-      <w:r>
-        <w:t xml:space="preserve"> Downloader v2.0</w:t>
+        <w:t>Python Youtube Downloader v2.0</w:t>
       </w:r>
     </w:p>
     <w:p>
@@ -43,13 +35,8 @@
         <w:jc w:val="right"/>
       </w:pPr>
       <w:r>
-        <w:t xml:space="preserve">Author: Rahul </w:t>
-      </w:r>
-      <w:proofErr w:type="spellStart"/>
-      <w:r>
-        <w:t>Sinha</w:t>
-      </w:r>
-      <w:proofErr w:type="spellEnd"/>
+        <w:t>Author: Rahul Sinha</w:t>
+      </w:r>
     </w:p>
     <w:p>
       <w:pPr>
@@ -470,15 +457,7 @@
     </w:p>
     <w:p>
       <w:r>
-        <w:t xml:space="preserve">Cannot find a video that you wish to download? You could paste your direct link for the video and the application will try downloading it. Note: not all videos from other sources can be downloaded; all </w:t>
-      </w:r>
-      <w:proofErr w:type="spellStart"/>
-      <w:r>
-        <w:t>youtube</w:t>
-      </w:r>
-      <w:proofErr w:type="spellEnd"/>
-      <w:r>
-        <w:t xml:space="preserve"> links will be OK to download unless they are copyrighted.</w:t>
+        <w:t>Cannot find a video that you wish to download? You could paste your direct link for the video and the application will try downloading it. Note: not all videos from other sources can be downloaded; all youtube links will be OK to download unless they are copyrighted.</w:t>
       </w:r>
     </w:p>
     <w:p>
@@ -550,15 +529,7 @@
     </w:p>
     <w:p>
       <w:r>
-        <w:t xml:space="preserve">(2) Link: This is the direct video link, for </w:t>
-      </w:r>
-      <w:proofErr w:type="spellStart"/>
-      <w:r>
-        <w:t>youtube</w:t>
-      </w:r>
-      <w:proofErr w:type="spellEnd"/>
-      <w:r>
-        <w:t xml:space="preserve"> this is the link like: </w:t>
+        <w:t xml:space="preserve">(2) Link: This is the direct video link, for youtube this is the link like: </w:t>
       </w:r>
       <w:hyperlink r:id="rId11" w:history="1">
         <w:r>
@@ -880,13 +851,8 @@
       </w:r>
     </w:p>
     <w:p>
-      <w:proofErr w:type="gramStart"/>
-      <w:r>
-        <w:t>Folders in the library view has</w:t>
-      </w:r>
-      <w:proofErr w:type="gramEnd"/>
-      <w:r>
-        <w:t xml:space="preserve"> following options:</w:t>
+      <w:r>
+        <w:t>Folders in the library view has following options:</w:t>
       </w:r>
     </w:p>
     <w:p>
@@ -910,15 +876,7 @@
         </w:numPr>
       </w:pPr>
       <w:r>
-        <w:t xml:space="preserve">Delete – Same as above, please note for this to work the folder should be empty. If this hasn’t worked, browse to the folder using Windows and check if it is </w:t>
-      </w:r>
-      <w:proofErr w:type="spellStart"/>
-      <w:r>
-        <w:t>infact</w:t>
-      </w:r>
-      <w:proofErr w:type="spellEnd"/>
-      <w:r>
-        <w:t xml:space="preserve"> empty.</w:t>
+        <w:t>Delete – Same as above, please note for this to work the folder should be empty. If this hasn’t worked, browse to the folder using Windows and check if it is infact empty.</w:t>
       </w:r>
     </w:p>
     <w:p>

</xml_diff>